<commit_message>
pembuatan verifikasi laporan by segap
</commit_message>
<xml_diff>
--- a/public/templates/template_surat.docx
+++ b/public/templates/template_surat.docx
@@ -220,19 +220,8 @@
           <w:szCs w:val="24"/>
           <w:lang w:val="en-US"/>
         </w:rPr>
-        <w:t xml:space="preserve">     </w:t>
-      </w:r>
-      <w:proofErr w:type="gramStart"/>
-      <w:r>
-        <w:rPr>
-          <w:rFonts w:ascii="Times New Roman" w:hAnsi="Times New Roman" w:cs="Times New Roman"/>
-          <w:sz w:val="24"/>
-          <w:szCs w:val="24"/>
-          <w:lang w:val="en-US"/>
-        </w:rPr>
-        <w:t>email :</w:t>
-      </w:r>
-      <w:proofErr w:type="gramEnd"/>
+        <w:t xml:space="preserve">     email :</w:t>
+      </w:r>
       <w:r>
         <w:rPr>
           <w:rFonts w:ascii="Times New Roman" w:hAnsi="Times New Roman" w:cs="Times New Roman"/>
@@ -331,27 +320,7 @@
           <w:szCs w:val="24"/>
           <w:lang w:val="en-US"/>
         </w:rPr>
-        <w:t>${</w:t>
-      </w:r>
-      <w:proofErr w:type="spellStart"/>
-      <w:r>
-        <w:rPr>
-          <w:rFonts w:ascii="Times New Roman" w:hAnsi="Times New Roman" w:cs="Times New Roman"/>
-          <w:sz w:val="24"/>
-          <w:szCs w:val="24"/>
-          <w:lang w:val="en-US"/>
-        </w:rPr>
-        <w:t>nomor_spt</w:t>
-      </w:r>
-      <w:proofErr w:type="spellEnd"/>
-      <w:r>
-        <w:rPr>
-          <w:rFonts w:ascii="Times New Roman" w:hAnsi="Times New Roman" w:cs="Times New Roman"/>
-          <w:sz w:val="24"/>
-          <w:szCs w:val="24"/>
-          <w:lang w:val="en-US"/>
-        </w:rPr>
-        <w:t>}</w:t>
+        <w:t>${nomor_spt}</w:t>
       </w:r>
     </w:p>
     <w:p>
@@ -405,7 +374,44 @@
           <w:rFonts w:ascii="Times New Roman" w:hAnsi="Times New Roman" w:cs="Times New Roman"/>
           <w:lang w:val="sv-SE"/>
         </w:rPr>
-        <w:t>Dokumen Pelaksanaan Anggaran Dinas Komunikasi dan Informatika Kabupaten Siak Tahun Anggaran 2025 pada Sub Kegiatan Penyelenggaraan Rapat Koordinasi dan Konsultasi SKPD pada Kegiatan Administrasi Umum Perangkat Daerah dengan Kode Rekening 2.16.01.2.06.0009. 5.1.02.04.01.0001</w:t>
+        <w:t xml:space="preserve">Dokumen Pelaksanaan Anggaran Dinas Komunikasi dan Informatika Kabupaten Siak Tahun Anggaran 2025 pada Kegiatan </w:t>
+      </w:r>
+      <w:r>
+        <w:rPr>
+          <w:rFonts w:ascii="Times New Roman" w:hAnsi="Times New Roman" w:cs="Times New Roman"/>
+          <w:lang w:val="sv-SE"/>
+        </w:rPr>
+        <w:t>${</w:t>
+      </w:r>
+      <w:r>
+        <w:rPr>
+          <w:rFonts w:ascii="Times New Roman" w:hAnsi="Times New Roman" w:cs="Times New Roman"/>
+          <w:lang w:val="sv-SE"/>
+        </w:rPr>
+        <w:t>dasar</w:t>
+      </w:r>
+      <w:r>
+        <w:rPr>
+          <w:rFonts w:ascii="Times New Roman" w:hAnsi="Times New Roman" w:cs="Times New Roman"/>
+          <w:lang w:val="sv-SE"/>
+        </w:rPr>
+        <w:t>_spt}</w:t>
+      </w:r>
+      <w:r>
+        <w:rPr>
+          <w:rFonts w:ascii="Times New Roman" w:hAnsi="Times New Roman" w:cs="Times New Roman"/>
+          <w:lang w:val="sv-SE"/>
+        </w:rPr>
+        <w:t xml:space="preserve"> </w:t>
+      </w:r>
+      <w:bookmarkStart w:id="0" w:name="_GoBack"/>
+      <w:bookmarkEnd w:id="0"/>
+      <w:r>
+        <w:rPr>
+          <w:rFonts w:ascii="Times New Roman" w:hAnsi="Times New Roman" w:cs="Times New Roman"/>
+          <w:lang w:val="sv-SE"/>
+        </w:rPr>
+        <w:t>dengan Kode Rekening 2.16.01.2.06.0009. 5.1.02.04.01.0001</w:t>
       </w:r>
     </w:p>
     <w:p>
@@ -462,19 +468,8 @@
           <w:bCs/>
           <w:lang w:val="es-ES"/>
         </w:rPr>
-        <w:t xml:space="preserve">M E M E R I N T A H K A </w:t>
-      </w:r>
-      <w:proofErr w:type="gramStart"/>
-      <w:r>
-        <w:rPr>
-          <w:rFonts w:ascii="Times New Roman" w:eastAsia="Microsoft YaHei" w:hAnsi="Times New Roman" w:cs="Times New Roman"/>
-          <w:b/>
-          <w:bCs/>
-          <w:lang w:val="es-ES"/>
-        </w:rPr>
-        <w:t>N :</w:t>
-      </w:r>
-      <w:proofErr w:type="gramEnd"/>
+        <w:t>M E M E R I N T A H K A N :</w:t>
+      </w:r>
     </w:p>
     <w:tbl>
       <w:tblPr>
@@ -520,7 +515,6 @@
               </w:rPr>
               <w:t>${</w:t>
             </w:r>
-            <w:proofErr w:type="spellStart"/>
             <w:r>
               <w:rPr>
                 <w:rFonts w:ascii="Times New Roman" w:hAnsi="Times New Roman" w:cs="Times New Roman"/>
@@ -535,7 +529,6 @@
               </w:rPr>
               <w:t>k</w:t>
             </w:r>
-            <w:proofErr w:type="spellEnd"/>
             <w:r>
               <w:rPr>
                 <w:rFonts w:ascii="Times New Roman" w:hAnsi="Times New Roman" w:cs="Times New Roman"/>
@@ -857,7 +850,6 @@
               </w:rPr>
               <w:t>${</w:t>
             </w:r>
-            <w:proofErr w:type="spellStart"/>
             <w:r>
               <w:rPr>
                 <w:rFonts w:ascii="Times New Roman" w:hAnsi="Times New Roman" w:cs="Times New Roman"/>
@@ -867,7 +859,6 @@
               </w:rPr>
               <w:t>nama_pegawai</w:t>
             </w:r>
-            <w:proofErr w:type="spellEnd"/>
             <w:r>
               <w:rPr>
                 <w:rFonts w:ascii="Times New Roman" w:hAnsi="Times New Roman" w:cs="Times New Roman"/>
@@ -927,7 +918,6 @@
               </w:rPr>
               <w:t>${</w:t>
             </w:r>
-            <w:proofErr w:type="spellStart"/>
             <w:r>
               <w:rPr>
                 <w:rFonts w:ascii="Times New Roman" w:hAnsi="Times New Roman" w:cs="Times New Roman"/>
@@ -935,7 +925,6 @@
               </w:rPr>
               <w:t>golongan</w:t>
             </w:r>
-            <w:proofErr w:type="spellEnd"/>
             <w:r>
               <w:rPr>
                 <w:rFonts w:ascii="Times New Roman" w:hAnsi="Times New Roman" w:cs="Times New Roman"/>
@@ -960,7 +949,6 @@
               </w:rPr>
               <w:t>${</w:t>
             </w:r>
-            <w:proofErr w:type="spellStart"/>
             <w:r>
               <w:rPr>
                 <w:rFonts w:ascii="Times New Roman" w:hAnsi="Times New Roman" w:cs="Times New Roman"/>
@@ -968,15 +956,12 @@
               </w:rPr>
               <w:t>jabatan</w:t>
             </w:r>
-            <w:proofErr w:type="spellEnd"/>
             <w:r>
               <w:rPr>
                 <w:rFonts w:ascii="Times New Roman" w:hAnsi="Times New Roman" w:cs="Times New Roman"/>
               </w:rPr>
               <w:t>}</w:t>
             </w:r>
-            <w:bookmarkStart w:id="0" w:name="_GoBack"/>
-            <w:bookmarkEnd w:id="0"/>
           </w:p>
           <w:p>
             <w:pPr>
@@ -995,7 +980,6 @@
               </w:rPr>
               <w:t>${/</w:t>
             </w:r>
-            <w:proofErr w:type="spellStart"/>
             <w:r>
               <w:rPr>
                 <w:rFonts w:ascii="Times New Roman" w:hAnsi="Times New Roman" w:cs="Times New Roman"/>
@@ -1003,7 +987,6 @@
               </w:rPr>
               <w:t>pegawai_block</w:t>
             </w:r>
-            <w:proofErr w:type="spellEnd"/>
             <w:r>
               <w:rPr>
                 <w:rFonts w:ascii="Times New Roman" w:hAnsi="Times New Roman" w:cs="Times New Roman"/>
@@ -1065,7 +1048,6 @@
         </w:rPr>
         <w:t>${</w:t>
       </w:r>
-      <w:proofErr w:type="spellStart"/>
       <w:r>
         <w:rPr>
           <w:rFonts w:ascii="Times New Roman" w:eastAsia="Microsoft YaHei" w:hAnsi="Times New Roman" w:cs="Times New Roman"/>
@@ -1073,7 +1055,6 @@
         </w:rPr>
         <w:t>uraian_spt</w:t>
       </w:r>
-      <w:proofErr w:type="spellEnd"/>
       <w:r>
         <w:rPr>
           <w:rFonts w:ascii="Times New Roman" w:eastAsia="Microsoft YaHei" w:hAnsi="Times New Roman" w:cs="Times New Roman"/>
@@ -1115,23 +1096,7 @@
           <w:rFonts w:ascii="Times New Roman" w:eastAsia="Microsoft YaHei" w:hAnsi="Times New Roman" w:cs="Times New Roman"/>
           <w:lang w:val="en-US"/>
         </w:rPr>
-        <w:t>${</w:t>
-      </w:r>
-      <w:proofErr w:type="spellStart"/>
-      <w:r>
-        <w:rPr>
-          <w:rFonts w:ascii="Times New Roman" w:eastAsia="Microsoft YaHei" w:hAnsi="Times New Roman" w:cs="Times New Roman"/>
-          <w:lang w:val="en-US"/>
-        </w:rPr>
-        <w:t>tanggal_mulai</w:t>
-      </w:r>
-      <w:proofErr w:type="spellEnd"/>
-      <w:r>
-        <w:rPr>
-          <w:rFonts w:ascii="Times New Roman" w:eastAsia="Microsoft YaHei" w:hAnsi="Times New Roman" w:cs="Times New Roman"/>
-          <w:lang w:val="en-US"/>
-        </w:rPr>
-        <w:t>}</w:t>
+        <w:t>${tanggal_mulai}</w:t>
       </w:r>
       <w:r>
         <w:rPr>
@@ -1155,15 +1120,7 @@
           <w:rFonts w:ascii="Times New Roman" w:eastAsia="Microsoft YaHei" w:hAnsi="Times New Roman" w:cs="Times New Roman"/>
           <w:lang w:val="en-US"/>
         </w:rPr>
-        <w:t>${</w:t>
-      </w:r>
-      <w:proofErr w:type="spellStart"/>
-      <w:r>
-        <w:rPr>
-          <w:rFonts w:ascii="Times New Roman" w:eastAsia="Microsoft YaHei" w:hAnsi="Times New Roman" w:cs="Times New Roman"/>
-          <w:lang w:val="en-US"/>
-        </w:rPr>
-        <w:t>tanggal_</w:t>
+        <w:t>${tanggal_</w:t>
       </w:r>
       <w:r>
         <w:rPr>
@@ -1172,7 +1129,6 @@
         </w:rPr>
         <w:t>selesai</w:t>
       </w:r>
-      <w:proofErr w:type="spellEnd"/>
       <w:r>
         <w:rPr>
           <w:rFonts w:ascii="Times New Roman" w:eastAsia="Microsoft YaHei" w:hAnsi="Times New Roman" w:cs="Times New Roman"/>
@@ -1258,151 +1214,7 @@
           <w:rFonts w:ascii="Times New Roman" w:hAnsi="Times New Roman" w:cs="Times New Roman"/>
           <w:lang w:val="en-US"/>
         </w:rPr>
-        <w:t xml:space="preserve"> </w:t>
-      </w:r>
-      <w:proofErr w:type="spellStart"/>
-      <w:r>
-        <w:rPr>
-          <w:rFonts w:ascii="Times New Roman" w:hAnsi="Times New Roman" w:cs="Times New Roman"/>
-          <w:lang w:val="en-US"/>
-        </w:rPr>
-        <w:t>secara</w:t>
-      </w:r>
-      <w:proofErr w:type="spellEnd"/>
-      <w:r>
-        <w:rPr>
-          <w:rFonts w:ascii="Times New Roman" w:hAnsi="Times New Roman" w:cs="Times New Roman"/>
-          <w:lang w:val="en-US"/>
-        </w:rPr>
-        <w:t xml:space="preserve"> </w:t>
-      </w:r>
-      <w:proofErr w:type="spellStart"/>
-      <w:r>
-        <w:rPr>
-          <w:rFonts w:ascii="Times New Roman" w:hAnsi="Times New Roman" w:cs="Times New Roman"/>
-          <w:lang w:val="en-US"/>
-        </w:rPr>
-        <w:t>tertulis</w:t>
-      </w:r>
-      <w:proofErr w:type="spellEnd"/>
-      <w:r>
-        <w:rPr>
-          <w:rFonts w:ascii="Times New Roman" w:hAnsi="Times New Roman" w:cs="Times New Roman"/>
-          <w:lang w:val="en-US"/>
-        </w:rPr>
-        <w:t xml:space="preserve"> </w:t>
-      </w:r>
-      <w:proofErr w:type="spellStart"/>
-      <w:r>
-        <w:rPr>
-          <w:rFonts w:ascii="Times New Roman" w:hAnsi="Times New Roman" w:cs="Times New Roman"/>
-          <w:lang w:val="en-US"/>
-        </w:rPr>
-        <w:t>hasil</w:t>
-      </w:r>
-      <w:proofErr w:type="spellEnd"/>
-      <w:r>
-        <w:rPr>
-          <w:rFonts w:ascii="Times New Roman" w:hAnsi="Times New Roman" w:cs="Times New Roman"/>
-          <w:lang w:val="en-US"/>
-        </w:rPr>
-        <w:t xml:space="preserve"> </w:t>
-      </w:r>
-      <w:proofErr w:type="spellStart"/>
-      <w:r>
-        <w:rPr>
-          <w:rFonts w:ascii="Times New Roman" w:hAnsi="Times New Roman" w:cs="Times New Roman"/>
-          <w:lang w:val="en-US"/>
-        </w:rPr>
-        <w:t>pelaksanaan</w:t>
-      </w:r>
-      <w:proofErr w:type="spellEnd"/>
-      <w:r>
-        <w:rPr>
-          <w:rFonts w:ascii="Times New Roman" w:hAnsi="Times New Roman" w:cs="Times New Roman"/>
-          <w:lang w:val="en-US"/>
-        </w:rPr>
-        <w:t xml:space="preserve"> </w:t>
-      </w:r>
-      <w:proofErr w:type="spellStart"/>
-      <w:r>
-        <w:rPr>
-          <w:rFonts w:ascii="Times New Roman" w:hAnsi="Times New Roman" w:cs="Times New Roman"/>
-          <w:lang w:val="en-US"/>
-        </w:rPr>
-        <w:t>tugas</w:t>
-      </w:r>
-      <w:proofErr w:type="spellEnd"/>
-      <w:r>
-        <w:rPr>
-          <w:rFonts w:ascii="Times New Roman" w:hAnsi="Times New Roman" w:cs="Times New Roman"/>
-          <w:lang w:val="en-US"/>
-        </w:rPr>
-        <w:t xml:space="preserve"> yang </w:t>
-      </w:r>
-      <w:proofErr w:type="spellStart"/>
-      <w:r>
-        <w:rPr>
-          <w:rFonts w:ascii="Times New Roman" w:hAnsi="Times New Roman" w:cs="Times New Roman"/>
-          <w:lang w:val="en-US"/>
-        </w:rPr>
-        <w:t>telah</w:t>
-      </w:r>
-      <w:proofErr w:type="spellEnd"/>
-      <w:r>
-        <w:rPr>
-          <w:rFonts w:ascii="Times New Roman" w:hAnsi="Times New Roman" w:cs="Times New Roman"/>
-          <w:lang w:val="en-US"/>
-        </w:rPr>
-        <w:t xml:space="preserve"> </w:t>
-      </w:r>
-      <w:proofErr w:type="spellStart"/>
-      <w:r>
-        <w:rPr>
-          <w:rFonts w:ascii="Times New Roman" w:hAnsi="Times New Roman" w:cs="Times New Roman"/>
-          <w:lang w:val="en-US"/>
-        </w:rPr>
-        <w:t>dilakukan</w:t>
-      </w:r>
-      <w:proofErr w:type="spellEnd"/>
-      <w:r>
-        <w:rPr>
-          <w:rFonts w:ascii="Times New Roman" w:hAnsi="Times New Roman" w:cs="Times New Roman"/>
-          <w:lang w:val="en-US"/>
-        </w:rPr>
-        <w:t xml:space="preserve"> pada  </w:t>
-      </w:r>
-      <w:proofErr w:type="spellStart"/>
-      <w:r>
-        <w:rPr>
-          <w:rFonts w:ascii="Times New Roman" w:hAnsi="Times New Roman" w:cs="Times New Roman"/>
-          <w:lang w:val="en-US"/>
-        </w:rPr>
-        <w:t>kesempatan</w:t>
-      </w:r>
-      <w:proofErr w:type="spellEnd"/>
-      <w:r>
-        <w:rPr>
-          <w:rFonts w:ascii="Times New Roman" w:hAnsi="Times New Roman" w:cs="Times New Roman"/>
-          <w:lang w:val="en-US"/>
-        </w:rPr>
-        <w:t xml:space="preserve"> </w:t>
-      </w:r>
-      <w:proofErr w:type="spellStart"/>
-      <w:r>
-        <w:rPr>
-          <w:rFonts w:ascii="Times New Roman" w:hAnsi="Times New Roman" w:cs="Times New Roman"/>
-          <w:lang w:val="en-US"/>
-        </w:rPr>
-        <w:t>pertama</w:t>
-      </w:r>
-      <w:proofErr w:type="spellEnd"/>
-      <w:r>
-        <w:rPr>
-          <w:rFonts w:ascii="Times New Roman" w:hAnsi="Times New Roman" w:cs="Times New Roman"/>
-          <w:lang w:val="en-US"/>
-        </w:rPr>
-        <w:t>.</w:t>
+        <w:t xml:space="preserve"> secara tertulis hasil pelaksanaan tugas yang telah dilakukan pada  kesempatan pertama.</w:t>
       </w:r>
       <w:r>
         <w:rPr>
@@ -1498,23 +1310,7 @@
           <w:rFonts w:ascii="Times New Roman" w:hAnsi="Times New Roman" w:cs="Times New Roman"/>
           <w:lang w:val="en-US"/>
         </w:rPr>
-        <w:t>${</w:t>
-      </w:r>
-      <w:proofErr w:type="spellStart"/>
-      <w:r>
-        <w:rPr>
-          <w:rFonts w:ascii="Times New Roman" w:hAnsi="Times New Roman" w:cs="Times New Roman"/>
-          <w:lang w:val="en-US"/>
-        </w:rPr>
-        <w:t>tanggal_spt</w:t>
-      </w:r>
-      <w:proofErr w:type="spellEnd"/>
-      <w:r>
-        <w:rPr>
-          <w:rFonts w:ascii="Times New Roman" w:hAnsi="Times New Roman" w:cs="Times New Roman"/>
-          <w:lang w:val="en-US"/>
-        </w:rPr>
-        <w:t>}</w:t>
+        <w:t>${tanggal_spt}</w:t>
       </w:r>
     </w:p>
     <w:p>
@@ -1616,36 +1412,8 @@
           <w:b/>
           <w:lang w:val="en-US"/>
         </w:rPr>
-        <w:t xml:space="preserve">ROMY LESMANA DERMAWAN, </w:t>
-      </w:r>
-      <w:proofErr w:type="gramStart"/>
-      <w:r>
-        <w:rPr>
-          <w:rFonts w:ascii="Times New Roman" w:hAnsi="Times New Roman" w:cs="Times New Roman"/>
-          <w:b/>
-          <w:lang w:val="en-US"/>
-        </w:rPr>
-        <w:t>AP.,</w:t>
-      </w:r>
-      <w:proofErr w:type="spellStart"/>
-      <w:r>
-        <w:rPr>
-          <w:rFonts w:ascii="Times New Roman" w:hAnsi="Times New Roman" w:cs="Times New Roman"/>
-          <w:b/>
-          <w:lang w:val="en-US"/>
-        </w:rPr>
-        <w:t>M</w:t>
-      </w:r>
-      <w:proofErr w:type="gramEnd"/>
-      <w:r>
-        <w:rPr>
-          <w:rFonts w:ascii="Times New Roman" w:hAnsi="Times New Roman" w:cs="Times New Roman"/>
-          <w:b/>
-          <w:lang w:val="en-US"/>
-        </w:rPr>
-        <w:t>.Si</w:t>
-      </w:r>
-      <w:proofErr w:type="spellEnd"/>
+        <w:t>ROMY LESMANA DERMAWAN, AP.,M.Si</w:t>
+      </w:r>
     </w:p>
     <w:p>
       <w:pPr>
@@ -2738,7 +2506,7 @@
 </file>
 
 <file path=customXml/itemProps1.xml><?xml version="1.0" encoding="utf-8"?>
-<ds:datastoreItem xmlns:ds="http://schemas.openxmlformats.org/officeDocument/2006/customXml" ds:itemID="{4E05708F-0662-40F2-9399-82F4680B794D}">
+<ds:datastoreItem xmlns:ds="http://schemas.openxmlformats.org/officeDocument/2006/customXml" ds:itemID="{824E4456-0A64-4899-87B9-A8BE2C6C66EF}">
   <ds:schemaRefs>
     <ds:schemaRef ds:uri="http://schemas.openxmlformats.org/officeDocument/2006/bibliography"/>
   </ds:schemaRefs>

</xml_diff>